<commit_message>
Update FO met wireframe en beschrijving (Search bioscopen))
</commit_message>
<xml_diff>
--- a/Documentatie/Functioneel Ontwerp.docx
+++ b/Documentatie/Functioneel Ontwerp.docx
@@ -21,7 +21,7 @@
         <w:pStyle w:val="Kop1"/>
         <w:jc w:val="center"/>
       </w:pPr>
-      <w:bookmarkStart w:id="0" w:name="_Toc121992499"/>
+      <w:bookmarkStart w:id="0" w:name="_Toc122339898"/>
       <w:r>
         <w:lastRenderedPageBreak/>
         <w:t>Inhoudsopgaven</w:t>
@@ -79,7 +79,7 @@
           <w:r>
             <w:fldChar w:fldCharType="separate"/>
           </w:r>
-          <w:hyperlink w:anchor="_Toc121992499" w:history="1">
+          <w:hyperlink w:anchor="_Toc122339898" w:history="1">
             <w:r>
               <w:rPr>
                 <w:rStyle w:val="Hyperlink"/>
@@ -106,7 +106,7 @@
                 <w:noProof/>
                 <w:webHidden/>
               </w:rPr>
-              <w:instrText xml:space="preserve"> PAGEREF _Toc121992499 \h </w:instrText>
+              <w:instrText xml:space="preserve"> PAGEREF _Toc122339898 \h </w:instrText>
             </w:r>
             <w:r>
               <w:rPr>
@@ -149,7 +149,7 @@
               <w:lang w:eastAsia="nl-NL"/>
             </w:rPr>
           </w:pPr>
-          <w:hyperlink w:anchor="_Toc121992500" w:history="1">
+          <w:hyperlink w:anchor="_Toc122339899" w:history="1">
             <w:r>
               <w:rPr>
                 <w:rStyle w:val="Hyperlink"/>
@@ -176,7 +176,7 @@
                 <w:noProof/>
                 <w:webHidden/>
               </w:rPr>
-              <w:instrText xml:space="preserve"> PAGEREF _Toc121992500 \h </w:instrText>
+              <w:instrText xml:space="preserve"> PAGEREF _Toc122339899 \h </w:instrText>
             </w:r>
             <w:r>
               <w:rPr>
@@ -219,7 +219,7 @@
               <w:lang w:eastAsia="nl-NL"/>
             </w:rPr>
           </w:pPr>
-          <w:hyperlink w:anchor="_Toc121992501" w:history="1">
+          <w:hyperlink w:anchor="_Toc122339900" w:history="1">
             <w:r>
               <w:rPr>
                 <w:rStyle w:val="Hyperlink"/>
@@ -246,7 +246,7 @@
                 <w:noProof/>
                 <w:webHidden/>
               </w:rPr>
-              <w:instrText xml:space="preserve"> PAGEREF _Toc121992501 \h </w:instrText>
+              <w:instrText xml:space="preserve"> PAGEREF _Toc122339900 \h </w:instrText>
             </w:r>
             <w:r>
               <w:rPr>
@@ -289,7 +289,7 @@
               <w:lang w:eastAsia="nl-NL"/>
             </w:rPr>
           </w:pPr>
-          <w:hyperlink w:anchor="_Toc121992502" w:history="1">
+          <w:hyperlink w:anchor="_Toc122339901" w:history="1">
             <w:r>
               <w:rPr>
                 <w:rStyle w:val="Hyperlink"/>
@@ -316,7 +316,7 @@
                 <w:noProof/>
                 <w:webHidden/>
               </w:rPr>
-              <w:instrText xml:space="preserve"> PAGEREF _Toc121992502 \h </w:instrText>
+              <w:instrText xml:space="preserve"> PAGEREF _Toc122339901 \h </w:instrText>
             </w:r>
             <w:r>
               <w:rPr>
@@ -359,7 +359,7 @@
               <w:lang w:eastAsia="nl-NL"/>
             </w:rPr>
           </w:pPr>
-          <w:hyperlink w:anchor="_Toc121992503" w:history="1">
+          <w:hyperlink w:anchor="_Toc122339902" w:history="1">
             <w:r>
               <w:rPr>
                 <w:rStyle w:val="Hyperlink"/>
@@ -386,7 +386,7 @@
                 <w:noProof/>
                 <w:webHidden/>
               </w:rPr>
-              <w:instrText xml:space="preserve"> PAGEREF _Toc121992503 \h </w:instrText>
+              <w:instrText xml:space="preserve"> PAGEREF _Toc122339902 \h </w:instrText>
             </w:r>
             <w:r>
               <w:rPr>
@@ -407,83 +407,6 @@
                 <w:webHidden/>
               </w:rPr>
               <w:t>5</w:t>
-            </w:r>
-            <w:r>
-              <w:rPr>
-                <w:noProof/>
-                <w:webHidden/>
-              </w:rPr>
-              <w:fldChar w:fldCharType="end"/>
-            </w:r>
-          </w:hyperlink>
-          <w:r>
-            <w:rPr>
-              <w:rStyle w:val="Hyperlink"/>
-              <w:noProof/>
-            </w:rPr>
-            <w:t>w</w:t>
-          </w:r>
-        </w:p>
-        <w:p>
-          <w:pPr>
-            <w:pStyle w:val="Inhopg1"/>
-            <w:tabs>
-              <w:tab w:val="right" w:leader="dot" w:pos="9062"/>
-            </w:tabs>
-            <w:rPr>
-              <w:rFonts w:eastAsiaTheme="minorEastAsia"/>
-              <w:noProof/>
-              <w:lang w:eastAsia="nl-NL"/>
-            </w:rPr>
-          </w:pPr>
-          <w:hyperlink w:anchor="_Toc121992504" w:history="1">
-            <w:r>
-              <w:rPr>
-                <w:rStyle w:val="Hyperlink"/>
-                <w:noProof/>
-              </w:rPr>
-              <w:t>Omschrijving wireframes</w:t>
-            </w:r>
-            <w:r>
-              <w:rPr>
-                <w:noProof/>
-                <w:webHidden/>
-              </w:rPr>
-              <w:tab/>
-            </w:r>
-            <w:r>
-              <w:rPr>
-                <w:noProof/>
-                <w:webHidden/>
-              </w:rPr>
-              <w:fldChar w:fldCharType="begin"/>
-            </w:r>
-            <w:r>
-              <w:rPr>
-                <w:noProof/>
-                <w:webHidden/>
-              </w:rPr>
-              <w:instrText xml:space="preserve"> PAGEREF _Toc121992504 \h </w:instrText>
-            </w:r>
-            <w:r>
-              <w:rPr>
-                <w:noProof/>
-                <w:webHidden/>
-              </w:rPr>
-            </w:r>
-            <w:r>
-              <w:rPr>
-                <w:noProof/>
-                <w:webHidden/>
-              </w:rPr>
-              <w:fldChar w:fldCharType="separate"/>
-            </w:r>
-            <w:r>
-              <w:rPr>
-                <w:noProof/>
-                <w:webHidden/>
-              </w:rPr>
-              <w:t>9</w:t>
             </w:r>
             <w:r>
               <w:rPr>
@@ -506,27 +429,83 @@
               <w:lang w:eastAsia="nl-NL"/>
             </w:rPr>
           </w:pPr>
-          <w:hyperlink w:anchor="_Toc121992505" w:history="1">
+          <w:hyperlink w:anchor="_Toc122339903" w:history="1">
             <w:r>
               <w:rPr>
                 <w:rStyle w:val="Hyperlink"/>
                 <w:noProof/>
               </w:rPr>
-              <w:t>Homepa</w:t>
-            </w:r>
+              <w:t>Search bioscopen</w:t>
+            </w:r>
+            <w:r>
+              <w:rPr>
+                <w:noProof/>
+                <w:webHidden/>
+              </w:rPr>
+              <w:tab/>
+            </w:r>
+            <w:r>
+              <w:rPr>
+                <w:noProof/>
+                <w:webHidden/>
+              </w:rPr>
+              <w:fldChar w:fldCharType="begin"/>
+            </w:r>
+            <w:r>
+              <w:rPr>
+                <w:noProof/>
+                <w:webHidden/>
+              </w:rPr>
+              <w:instrText xml:space="preserve"> PAGEREF _Toc122339903 \h </w:instrText>
+            </w:r>
+            <w:r>
+              <w:rPr>
+                <w:noProof/>
+                <w:webHidden/>
+              </w:rPr>
+            </w:r>
+            <w:r>
+              <w:rPr>
+                <w:noProof/>
+                <w:webHidden/>
+              </w:rPr>
+              <w:fldChar w:fldCharType="separate"/>
+            </w:r>
+            <w:r>
+              <w:rPr>
+                <w:noProof/>
+                <w:webHidden/>
+              </w:rPr>
+              <w:t>9</w:t>
+            </w:r>
+            <w:r>
+              <w:rPr>
+                <w:noProof/>
+                <w:webHidden/>
+              </w:rPr>
+              <w:fldChar w:fldCharType="end"/>
+            </w:r>
+          </w:hyperlink>
+        </w:p>
+        <w:p>
+          <w:pPr>
+            <w:pStyle w:val="Inhopg1"/>
+            <w:tabs>
+              <w:tab w:val="right" w:leader="dot" w:pos="9062"/>
+            </w:tabs>
+            <w:rPr>
+              <w:rFonts w:eastAsiaTheme="minorEastAsia"/>
+              <w:noProof/>
+              <w:lang w:eastAsia="nl-NL"/>
+            </w:rPr>
+          </w:pPr>
+          <w:hyperlink w:anchor="_Toc122339904" w:history="1">
             <w:r>
               <w:rPr>
                 <w:rStyle w:val="Hyperlink"/>
                 <w:noProof/>
               </w:rPr>
-              <w:t>g</w:t>
-            </w:r>
-            <w:r>
-              <w:rPr>
-                <w:rStyle w:val="Hyperlink"/>
-                <w:noProof/>
-              </w:rPr>
-              <w:t>e</w:t>
+              <w:t>Omschrijving wireframes</w:t>
             </w:r>
             <w:r>
               <w:rPr>
@@ -547,7 +526,7 @@
                 <w:noProof/>
                 <w:webHidden/>
               </w:rPr>
-              <w:instrText xml:space="preserve"> PAGEREF _Toc121992505 \h </w:instrText>
+              <w:instrText xml:space="preserve"> PAGEREF _Toc122339904 \h </w:instrText>
             </w:r>
             <w:r>
               <w:rPr>
@@ -567,7 +546,7 @@
                 <w:noProof/>
                 <w:webHidden/>
               </w:rPr>
-              <w:t>9</w:t>
+              <w:t>10</w:t>
             </w:r>
             <w:r>
               <w:rPr>
@@ -590,13 +569,13 @@
               <w:lang w:eastAsia="nl-NL"/>
             </w:rPr>
           </w:pPr>
-          <w:hyperlink w:anchor="_Toc121992506" w:history="1">
+          <w:hyperlink w:anchor="_Toc122339905" w:history="1">
             <w:r>
               <w:rPr>
                 <w:rStyle w:val="Hyperlink"/>
                 <w:noProof/>
               </w:rPr>
-              <w:t>Bioscoop details pagina</w:t>
+              <w:t>Homepage</w:t>
             </w:r>
             <w:r>
               <w:rPr>
@@ -617,7 +596,7 @@
                 <w:noProof/>
                 <w:webHidden/>
               </w:rPr>
-              <w:instrText xml:space="preserve"> PAGEREF _Toc121992506 \h </w:instrText>
+              <w:instrText xml:space="preserve"> PAGEREF _Toc122339905 \h </w:instrText>
             </w:r>
             <w:r>
               <w:rPr>
@@ -637,7 +616,7 @@
                 <w:noProof/>
                 <w:webHidden/>
               </w:rPr>
-              <w:t>9</w:t>
+              <w:t>10</w:t>
             </w:r>
             <w:r>
               <w:rPr>
@@ -660,12 +639,82 @@
               <w:lang w:eastAsia="nl-NL"/>
             </w:rPr>
           </w:pPr>
-          <w:hyperlink w:anchor="_Toc121992507" w:history="1">
+          <w:hyperlink w:anchor="_Toc122339906" w:history="1">
             <w:r>
               <w:rPr>
                 <w:rStyle w:val="Hyperlink"/>
                 <w:noProof/>
               </w:rPr>
+              <w:t>Bioscoop details pagina</w:t>
+            </w:r>
+            <w:r>
+              <w:rPr>
+                <w:noProof/>
+                <w:webHidden/>
+              </w:rPr>
+              <w:tab/>
+            </w:r>
+            <w:r>
+              <w:rPr>
+                <w:noProof/>
+                <w:webHidden/>
+              </w:rPr>
+              <w:fldChar w:fldCharType="begin"/>
+            </w:r>
+            <w:r>
+              <w:rPr>
+                <w:noProof/>
+                <w:webHidden/>
+              </w:rPr>
+              <w:instrText xml:space="preserve"> PAGEREF _Toc122339906 \h </w:instrText>
+            </w:r>
+            <w:r>
+              <w:rPr>
+                <w:noProof/>
+                <w:webHidden/>
+              </w:rPr>
+            </w:r>
+            <w:r>
+              <w:rPr>
+                <w:noProof/>
+                <w:webHidden/>
+              </w:rPr>
+              <w:fldChar w:fldCharType="separate"/>
+            </w:r>
+            <w:r>
+              <w:rPr>
+                <w:noProof/>
+                <w:webHidden/>
+              </w:rPr>
+              <w:t>10</w:t>
+            </w:r>
+            <w:r>
+              <w:rPr>
+                <w:noProof/>
+                <w:webHidden/>
+              </w:rPr>
+              <w:fldChar w:fldCharType="end"/>
+            </w:r>
+          </w:hyperlink>
+        </w:p>
+        <w:p>
+          <w:pPr>
+            <w:pStyle w:val="Inhopg3"/>
+            <w:tabs>
+              <w:tab w:val="right" w:leader="dot" w:pos="9062"/>
+            </w:tabs>
+            <w:rPr>
+              <w:rFonts w:eastAsiaTheme="minorEastAsia"/>
+              <w:noProof/>
+              <w:lang w:eastAsia="nl-NL"/>
+            </w:rPr>
+          </w:pPr>
+          <w:hyperlink w:anchor="_Toc122339907" w:history="1">
+            <w:r>
+              <w:rPr>
+                <w:rStyle w:val="Hyperlink"/>
+                <w:noProof/>
+              </w:rPr>
               <w:t>CMS (Content Management System)</w:t>
             </w:r>
             <w:r>
@@ -687,7 +736,7 @@
                 <w:noProof/>
                 <w:webHidden/>
               </w:rPr>
-              <w:instrText xml:space="preserve"> PAGEREF _Toc121992507 \h </w:instrText>
+              <w:instrText xml:space="preserve"> PAGEREF _Toc122339907 \h </w:instrText>
             </w:r>
             <w:r>
               <w:rPr>
@@ -707,7 +756,77 @@
                 <w:noProof/>
                 <w:webHidden/>
               </w:rPr>
-              <w:t>9</w:t>
+              <w:t>10</w:t>
+            </w:r>
+            <w:r>
+              <w:rPr>
+                <w:noProof/>
+                <w:webHidden/>
+              </w:rPr>
+              <w:fldChar w:fldCharType="end"/>
+            </w:r>
+          </w:hyperlink>
+        </w:p>
+        <w:p>
+          <w:pPr>
+            <w:pStyle w:val="Inhopg3"/>
+            <w:tabs>
+              <w:tab w:val="right" w:leader="dot" w:pos="9062"/>
+            </w:tabs>
+            <w:rPr>
+              <w:rFonts w:eastAsiaTheme="minorEastAsia"/>
+              <w:noProof/>
+              <w:lang w:eastAsia="nl-NL"/>
+            </w:rPr>
+          </w:pPr>
+          <w:hyperlink w:anchor="_Toc122339908" w:history="1">
+            <w:r>
+              <w:rPr>
+                <w:rStyle w:val="Hyperlink"/>
+                <w:noProof/>
+              </w:rPr>
+              <w:t>Search bioscopen</w:t>
+            </w:r>
+            <w:r>
+              <w:rPr>
+                <w:noProof/>
+                <w:webHidden/>
+              </w:rPr>
+              <w:tab/>
+            </w:r>
+            <w:r>
+              <w:rPr>
+                <w:noProof/>
+                <w:webHidden/>
+              </w:rPr>
+              <w:fldChar w:fldCharType="begin"/>
+            </w:r>
+            <w:r>
+              <w:rPr>
+                <w:noProof/>
+                <w:webHidden/>
+              </w:rPr>
+              <w:instrText xml:space="preserve"> PAGEREF _Toc122339908 \h </w:instrText>
+            </w:r>
+            <w:r>
+              <w:rPr>
+                <w:noProof/>
+                <w:webHidden/>
+              </w:rPr>
+            </w:r>
+            <w:r>
+              <w:rPr>
+                <w:noProof/>
+                <w:webHidden/>
+              </w:rPr>
+              <w:fldChar w:fldCharType="separate"/>
+            </w:r>
+            <w:r>
+              <w:rPr>
+                <w:noProof/>
+                <w:webHidden/>
+              </w:rPr>
+              <w:t>10</w:t>
             </w:r>
             <w:r>
               <w:rPr>
@@ -740,7 +859,7 @@
         <w:pStyle w:val="Kop1"/>
         <w:jc w:val="center"/>
       </w:pPr>
-      <w:bookmarkStart w:id="1" w:name="_Toc121992500"/>
+      <w:bookmarkStart w:id="1" w:name="_Toc122339899"/>
       <w:r>
         <w:lastRenderedPageBreak/>
         <w:t>Wireframes</w:t>
@@ -751,7 +870,7 @@
       <w:pPr>
         <w:pStyle w:val="Kop3"/>
       </w:pPr>
-      <w:bookmarkStart w:id="2" w:name="_Toc121992501"/>
+      <w:bookmarkStart w:id="2" w:name="_Toc122339900"/>
       <w:r>
         <w:t>Homepage</w:t>
       </w:r>
@@ -823,7 +942,7 @@
       <w:pPr>
         <w:pStyle w:val="Kop3"/>
       </w:pPr>
-      <w:bookmarkStart w:id="3" w:name="_Toc121992502"/>
+      <w:bookmarkStart w:id="3" w:name="_Toc122339901"/>
       <w:r>
         <w:lastRenderedPageBreak/>
         <w:t xml:space="preserve">Bioscoop </w:t>
@@ -899,7 +1018,7 @@
       <w:pPr>
         <w:pStyle w:val="Kop3"/>
       </w:pPr>
-      <w:bookmarkStart w:id="4" w:name="_Toc121992503"/>
+      <w:bookmarkStart w:id="4" w:name="_Toc122339902"/>
       <w:r>
         <w:lastRenderedPageBreak/>
         <w:t>CMS (Content Management System)</w:t>
@@ -1131,35 +1250,105 @@
       </w:r>
     </w:p>
     <w:p>
+      <w:pPr>
+        <w:pStyle w:val="Kop3"/>
+      </w:pPr>
       <w:r>
         <w:br w:type="page"/>
       </w:r>
-    </w:p>
+      <w:bookmarkStart w:id="5" w:name="_Toc122339903"/>
+      <w:r>
+        <w:lastRenderedPageBreak/>
+        <w:t>Search bioscopen</w:t>
+      </w:r>
+      <w:bookmarkEnd w:id="5"/>
+    </w:p>
+    <w:p/>
+    <w:p>
+      <w:r>
+        <w:rPr>
+          <w:noProof/>
+        </w:rPr>
+        <w:drawing>
+          <wp:inline distT="0" distB="0" distL="0" distR="0" wp14:anchorId="0E8CDB15" wp14:editId="41C429E2">
+            <wp:extent cx="4641850" cy="7499350"/>
+            <wp:effectExtent l="0" t="0" r="6350" b="6350"/>
+            <wp:docPr id="7" name="Afbeelding 7"/>
+            <wp:cNvGraphicFramePr>
+              <a:graphicFrameLocks xmlns:a="http://schemas.openxmlformats.org/drawingml/2006/main" noChangeAspect="1"/>
+            </wp:cNvGraphicFramePr>
+            <a:graphic xmlns:a="http://schemas.openxmlformats.org/drawingml/2006/main">
+              <a:graphicData uri="http://schemas.openxmlformats.org/drawingml/2006/picture">
+                <pic:pic xmlns:pic="http://schemas.openxmlformats.org/drawingml/2006/picture">
+                  <pic:nvPicPr>
+                    <pic:cNvPr id="0" name="Picture 1"/>
+                    <pic:cNvPicPr>
+                      <a:picLocks noChangeAspect="1" noChangeArrowheads="1"/>
+                    </pic:cNvPicPr>
+                  </pic:nvPicPr>
+                  <pic:blipFill>
+                    <a:blip r:embed="rId13">
+                      <a:extLst>
+                        <a:ext uri="{28A0092B-C50C-407E-A947-70E740481C1C}">
+                          <a14:useLocalDpi xmlns:a14="http://schemas.microsoft.com/office/drawing/2010/main" val="0"/>
+                        </a:ext>
+                      </a:extLst>
+                    </a:blip>
+                    <a:srcRect/>
+                    <a:stretch>
+                      <a:fillRect/>
+                    </a:stretch>
+                  </pic:blipFill>
+                  <pic:spPr bwMode="auto">
+                    <a:xfrm>
+                      <a:off x="0" y="0"/>
+                      <a:ext cx="4641850" cy="7499350"/>
+                    </a:xfrm>
+                    <a:prstGeom prst="rect">
+                      <a:avLst/>
+                    </a:prstGeom>
+                    <a:noFill/>
+                    <a:ln>
+                      <a:noFill/>
+                    </a:ln>
+                  </pic:spPr>
+                </pic:pic>
+              </a:graphicData>
+            </a:graphic>
+          </wp:inline>
+        </w:drawing>
+      </w:r>
+    </w:p>
+    <w:p>
+      <w:r>
+        <w:br w:type="page"/>
+      </w:r>
+    </w:p>
+    <w:p/>
     <w:p>
       <w:pPr>
         <w:pStyle w:val="Kop1"/>
         <w:jc w:val="center"/>
       </w:pPr>
-      <w:bookmarkStart w:id="5" w:name="_Toc121992504"/>
-      <w:r>
-        <w:lastRenderedPageBreak/>
+      <w:bookmarkStart w:id="6" w:name="_Toc122339904"/>
+      <w:r>
         <w:t xml:space="preserve">Omschrijving </w:t>
       </w:r>
       <w:r>
         <w:t>wireframes</w:t>
       </w:r>
-      <w:bookmarkEnd w:id="5"/>
+      <w:bookmarkEnd w:id="6"/>
     </w:p>
     <w:p/>
     <w:p>
       <w:pPr>
         <w:pStyle w:val="Kop3"/>
       </w:pPr>
-      <w:bookmarkStart w:id="6" w:name="_Toc121992505"/>
+      <w:bookmarkStart w:id="7" w:name="_Toc122339905"/>
       <w:r>
         <w:t>Homepage</w:t>
       </w:r>
-      <w:bookmarkEnd w:id="6"/>
+      <w:bookmarkEnd w:id="7"/>
     </w:p>
     <w:p/>
     <w:p>
@@ -1180,11 +1369,11 @@
       <w:pPr>
         <w:pStyle w:val="Kop3"/>
       </w:pPr>
-      <w:bookmarkStart w:id="7" w:name="_Toc121992506"/>
+      <w:bookmarkStart w:id="8" w:name="_Toc122339906"/>
       <w:r>
         <w:t>Bioscoop details pagina</w:t>
       </w:r>
-      <w:bookmarkEnd w:id="7"/>
+      <w:bookmarkEnd w:id="8"/>
     </w:p>
     <w:p/>
     <w:p>
@@ -1236,11 +1425,11 @@
       <w:pPr>
         <w:pStyle w:val="Kop3"/>
       </w:pPr>
-      <w:bookmarkStart w:id="8" w:name="_Toc121992507"/>
+      <w:bookmarkStart w:id="9" w:name="_Toc122339907"/>
       <w:r>
         <w:t>CMS (Content Management System)</w:t>
       </w:r>
-      <w:bookmarkEnd w:id="8"/>
+      <w:bookmarkEnd w:id="9"/>
     </w:p>
     <w:p/>
     <w:p>
@@ -1248,9 +1437,27 @@
         <w:t xml:space="preserve">Op de wireframes van de CMS kunnen bioscopen hun reserveringen inzien, hun details aanpassen en hun beschikbaarheid voor de game party opgeven. Onder het kopje ‘reserveringen’ zien ze een tabel met alle reserveringen die bij hun zijn gereserveerd. Daarin kunnen ze ook gedetailleerd zoeken. Onder het kopje ‘Bioscoop details’ kunnen bioscopen kun details pagina bijwerken en aanpassen dit kunnen ze doen doormiddel van een formulier in te vullen. Onder het kopje ‘beschikbaarheid’ kunnen bioscopen hun tijdssloten opgeven wanneer ze beschikbaar zijn voor game party’s. Ook dit vullen bioscopen in door middel van een formulier. </w:t>
       </w:r>
     </w:p>
+    <w:p/>
+    <w:p>
+      <w:pPr>
+        <w:pStyle w:val="Kop3"/>
+      </w:pPr>
+      <w:bookmarkStart w:id="10" w:name="_Toc122339908"/>
+      <w:r>
+        <w:t>Search bioscopen</w:t>
+      </w:r>
+      <w:bookmarkEnd w:id="10"/>
+    </w:p>
+    <w:p/>
+    <w:p>
+      <w:r>
+        <w:t xml:space="preserve">Op de wireframe van de search bioscopen kun je zoeken naar de bioscopen. Door een stad in te vullen komt er een lijstje terug met alle bioscopen in die stad. Ook zou je er op de vestiging van bioscopen kunnen zoeken en daar weer van een lijstje terug krijgen met alle bioscopen die onder die vestiging vallen. Als je op de gewenste bioscoop klikt wordt je doorgestuurd naar de details pagina van die bioscoop. </w:t>
+      </w:r>
+    </w:p>
+    <w:p/>
     <w:p/>
     <w:sectPr>
-      <w:footerReference w:type="default" r:id="rId13"/>
+      <w:footerReference w:type="default" r:id="rId14"/>
       <w:pgSz w:w="11906" w:h="16838"/>
       <w:pgMar w:top="1417" w:right="1417" w:bottom="1417" w:left="1417" w:header="708" w:footer="708" w:gutter="0"/>
       <w:cols w:space="708"/>

</xml_diff>